<commit_message>
Added the highest model found thus far
</commit_message>
<xml_diff>
--- a/Project Code/SMOTE/SMOTE RFE SVM Results.docx
+++ b/Project Code/SMOTE/SMOTE RFE SVM Results.docx
@@ -15,7 +15,7 @@
       <w:tr>
         <w:tc>
           <w:tcPr>
-            <w:tcW w:w="5395" w:type="dxa"/>
+            <w:tcW w:w="5084" w:type="dxa"/>
           </w:tcPr>
           <w:p>
             <w:r>
@@ -25,7 +25,7 @@
         </w:tc>
         <w:tc>
           <w:tcPr>
-            <w:tcW w:w="5395" w:type="dxa"/>
+            <w:tcW w:w="5706" w:type="dxa"/>
           </w:tcPr>
           <w:p>
             <w:r>
@@ -37,7 +37,7 @@
       <w:tr>
         <w:tc>
           <w:tcPr>
-            <w:tcW w:w="5395" w:type="dxa"/>
+            <w:tcW w:w="5084" w:type="dxa"/>
           </w:tcPr>
           <w:p>
             <w:r>
@@ -96,7 +96,7 @@
         </w:tc>
         <w:tc>
           <w:tcPr>
-            <w:tcW w:w="5395" w:type="dxa"/>
+            <w:tcW w:w="5706" w:type="dxa"/>
           </w:tcPr>
           <w:p>
             <w:r>
@@ -145,7 +145,7 @@
       <w:tr>
         <w:tc>
           <w:tcPr>
-            <w:tcW w:w="5395" w:type="dxa"/>
+            <w:tcW w:w="5084" w:type="dxa"/>
           </w:tcPr>
           <w:p>
             <w:proofErr w:type="spellStart"/>
@@ -184,7 +184,7 @@
         </w:tc>
         <w:tc>
           <w:tcPr>
-            <w:tcW w:w="5395" w:type="dxa"/>
+            <w:tcW w:w="5706" w:type="dxa"/>
           </w:tcPr>
           <w:p>
             <w:r>
@@ -233,7 +233,7 @@
       <w:tr>
         <w:tc>
           <w:tcPr>
-            <w:tcW w:w="5395" w:type="dxa"/>
+            <w:tcW w:w="5084" w:type="dxa"/>
           </w:tcPr>
           <w:p>
             <w:proofErr w:type="spellStart"/>
@@ -308,7 +308,7 @@
         </w:tc>
         <w:tc>
           <w:tcPr>
-            <w:tcW w:w="5395" w:type="dxa"/>
+            <w:tcW w:w="5706" w:type="dxa"/>
           </w:tcPr>
           <w:p>
             <w:r>
@@ -357,7 +357,7 @@
       <w:tr>
         <w:tc>
           <w:tcPr>
-            <w:tcW w:w="5395" w:type="dxa"/>
+            <w:tcW w:w="5084" w:type="dxa"/>
           </w:tcPr>
           <w:p>
             <w:proofErr w:type="spellStart"/>
@@ -445,7 +445,7 @@
         </w:tc>
         <w:tc>
           <w:tcPr>
-            <w:tcW w:w="5395" w:type="dxa"/>
+            <w:tcW w:w="5706" w:type="dxa"/>
           </w:tcPr>
           <w:p>
             <w:r>
@@ -494,7 +494,7 @@
       <w:tr>
         <w:tc>
           <w:tcPr>
-            <w:tcW w:w="5395" w:type="dxa"/>
+            <w:tcW w:w="5084" w:type="dxa"/>
           </w:tcPr>
           <w:p>
             <w:proofErr w:type="spellStart"/>
@@ -588,7 +588,7 @@
         </w:tc>
         <w:tc>
           <w:tcPr>
-            <w:tcW w:w="5395" w:type="dxa"/>
+            <w:tcW w:w="5706" w:type="dxa"/>
           </w:tcPr>
           <w:p>
             <w:r>
@@ -637,7 +637,7 @@
       <w:tr>
         <w:tc>
           <w:tcPr>
-            <w:tcW w:w="5395" w:type="dxa"/>
+            <w:tcW w:w="5084" w:type="dxa"/>
           </w:tcPr>
           <w:p>
             <w:proofErr w:type="spellStart"/>
@@ -728,7 +728,7 @@
         </w:tc>
         <w:tc>
           <w:tcPr>
-            <w:tcW w:w="5395" w:type="dxa"/>
+            <w:tcW w:w="5706" w:type="dxa"/>
           </w:tcPr>
           <w:p>
             <w:r>
@@ -777,7 +777,7 @@
       <w:tr>
         <w:tc>
           <w:tcPr>
-            <w:tcW w:w="5395" w:type="dxa"/>
+            <w:tcW w:w="5084" w:type="dxa"/>
           </w:tcPr>
           <w:p/>
           <w:p>
@@ -865,7 +865,7 @@
         </w:tc>
         <w:tc>
           <w:tcPr>
-            <w:tcW w:w="5395" w:type="dxa"/>
+            <w:tcW w:w="5706" w:type="dxa"/>
           </w:tcPr>
           <w:p>
             <w:r>
@@ -914,7 +914,7 @@
       <w:tr>
         <w:tc>
           <w:tcPr>
-            <w:tcW w:w="5395" w:type="dxa"/>
+            <w:tcW w:w="5084" w:type="dxa"/>
           </w:tcPr>
           <w:p>
             <w:proofErr w:type="spellStart"/>
@@ -1001,7 +1001,7 @@
         </w:tc>
         <w:tc>
           <w:tcPr>
-            <w:tcW w:w="5395" w:type="dxa"/>
+            <w:tcW w:w="5706" w:type="dxa"/>
           </w:tcPr>
           <w:p>
             <w:r>
@@ -1047,10 +1047,26 @@
           </w:p>
         </w:tc>
       </w:tr>
+    </w:tbl>
+    <w:p>
+      <w:r>
+        <w:br w:type="page"/>
+      </w:r>
+    </w:p>
+    <w:tbl>
+      <w:tblPr>
+        <w:tblStyle w:val="TableGrid"/>
+        <w:tblW w:w="0" w:type="auto"/>
+        <w:tblLook w:val="04A0" w:firstRow="1" w:lastRow="0" w:firstColumn="1" w:lastColumn="0" w:noHBand="0" w:noVBand="1"/>
+      </w:tblPr>
+      <w:tblGrid>
+        <w:gridCol w:w="5084"/>
+        <w:gridCol w:w="5706"/>
+      </w:tblGrid>
       <w:tr>
         <w:tc>
           <w:tcPr>
-            <w:tcW w:w="5395" w:type="dxa"/>
+            <w:tcW w:w="5084" w:type="dxa"/>
           </w:tcPr>
           <w:p>
             <w:proofErr w:type="spellStart"/>
@@ -1168,7 +1184,7 @@
         </w:tc>
         <w:tc>
           <w:tcPr>
-            <w:tcW w:w="5395" w:type="dxa"/>
+            <w:tcW w:w="5706" w:type="dxa"/>
           </w:tcPr>
           <w:p>
             <w:pPr>
@@ -1222,7 +1238,7 @@
       <w:tr>
         <w:tc>
           <w:tcPr>
-            <w:tcW w:w="5395" w:type="dxa"/>
+            <w:tcW w:w="5084" w:type="dxa"/>
           </w:tcPr>
           <w:p>
             <w:r>
@@ -1309,7 +1325,7 @@
         </w:tc>
         <w:tc>
           <w:tcPr>
-            <w:tcW w:w="5395" w:type="dxa"/>
+            <w:tcW w:w="5706" w:type="dxa"/>
           </w:tcPr>
           <w:p>
             <w:pPr>
@@ -1363,13 +1379,13 @@
       <w:tr>
         <w:tc>
           <w:tcPr>
-            <w:tcW w:w="5395" w:type="dxa"/>
+            <w:tcW w:w="5084" w:type="dxa"/>
           </w:tcPr>
           <w:p/>
         </w:tc>
         <w:tc>
           <w:tcPr>
-            <w:tcW w:w="5395" w:type="dxa"/>
+            <w:tcW w:w="5706" w:type="dxa"/>
           </w:tcPr>
           <w:p>
             <w:pPr>

</xml_diff>